<commit_message>
created folder OLD for obsolete files. created ShowNearestSupermarket and get product informations use case.docx temp_classdiagram modified
</commit_message>
<xml_diff>
--- a/others/Use Cases/Show_Nearest_Supermarkets.docx
+++ b/others/Use Cases/Show_Nearest_Supermarkets.docx
@@ -244,7 +244,7 @@
           <w:sz w:val="28"/>
           <w:szCs w:val="28"/>
         </w:rPr>
-        <w:t>: The user gives the interested location.</w:t>
+        <w:t>: The user has given the interested location.</w:t>
       </w:r>
     </w:p>
     <w:p>
@@ -601,6 +601,64 @@
           <w:szCs w:val="28"/>
         </w:rPr>
         <w:t>:</w:t>
+      </w:r>
+    </w:p>
+    <w:p>
+      <w:pPr>
+        <w:pStyle w:val="TextBody"/>
+        <w:bidi w:val="0"/>
+        <w:spacing w:lineRule="auto" w:line="360" w:before="0" w:after="140"/>
+        <w:jc w:val="start"/>
+        <w:rPr/>
+      </w:pPr>
+      <w:r>
+        <w:rPr>
+          <w:sz w:val="28"/>
+          <w:szCs w:val="28"/>
+        </w:rPr>
+        <w:tab/>
+        <w:tab/>
+        <w:t>2a. Address not found:</w:t>
+      </w:r>
+    </w:p>
+    <w:p>
+      <w:pPr>
+        <w:pStyle w:val="TextBody"/>
+        <w:numPr>
+          <w:ilvl w:val="0"/>
+          <w:numId w:val="2"/>
+        </w:numPr>
+        <w:bidi w:val="0"/>
+        <w:spacing w:lineRule="auto" w:line="360" w:before="0" w:after="140"/>
+        <w:jc w:val="start"/>
+        <w:rPr/>
+      </w:pPr>
+      <w:r>
+        <w:rPr>
+          <w:sz w:val="28"/>
+          <w:szCs w:val="28"/>
+        </w:rPr>
+        <w:t>The GeoLocalization answers with no supermarkets.</w:t>
+      </w:r>
+    </w:p>
+    <w:p>
+      <w:pPr>
+        <w:pStyle w:val="TextBody"/>
+        <w:numPr>
+          <w:ilvl w:val="0"/>
+          <w:numId w:val="2"/>
+        </w:numPr>
+        <w:bidi w:val="0"/>
+        <w:spacing w:lineRule="auto" w:line="360" w:before="0" w:after="140"/>
+        <w:jc w:val="start"/>
+        <w:rPr/>
+      </w:pPr>
+      <w:r>
+        <w:rPr>
+          <w:sz w:val="28"/>
+          <w:szCs w:val="28"/>
+        </w:rPr>
+        <w:t>The system informs the customer that the provided address cannot be found, then stops.</w:t>
       </w:r>
     </w:p>
     <w:sectPr>
@@ -740,6 +798,125 @@
   <w:abstractNum w:abstractNumId="2">
     <w:lvl w:ilvl="0">
       <w:start w:val="1"/>
+      <w:numFmt w:val="decimal"/>
+      <w:lvlText w:val="%1."/>
+      <w:lvlJc w:val="start"/>
+      <w:pPr>
+        <w:tabs>
+          <w:tab w:val="num" w:pos="2847"/>
+        </w:tabs>
+        <w:ind w:start="2847" w:hanging="360"/>
+      </w:pPr>
+      <w:rPr/>
+    </w:lvl>
+    <w:lvl w:ilvl="1">
+      <w:start w:val="1"/>
+      <w:numFmt w:val="decimal"/>
+      <w:lvlText w:val="%2."/>
+      <w:lvlJc w:val="start"/>
+      <w:pPr>
+        <w:tabs>
+          <w:tab w:val="num" w:pos="3207"/>
+        </w:tabs>
+        <w:ind w:start="3207" w:hanging="360"/>
+      </w:pPr>
+      <w:rPr/>
+    </w:lvl>
+    <w:lvl w:ilvl="2">
+      <w:start w:val="1"/>
+      <w:numFmt w:val="decimal"/>
+      <w:lvlText w:val="%3."/>
+      <w:lvlJc w:val="start"/>
+      <w:pPr>
+        <w:tabs>
+          <w:tab w:val="num" w:pos="3567"/>
+        </w:tabs>
+        <w:ind w:start="3567" w:hanging="360"/>
+      </w:pPr>
+      <w:rPr/>
+    </w:lvl>
+    <w:lvl w:ilvl="3">
+      <w:start w:val="1"/>
+      <w:numFmt w:val="decimal"/>
+      <w:lvlText w:val="%4."/>
+      <w:lvlJc w:val="start"/>
+      <w:pPr>
+        <w:tabs>
+          <w:tab w:val="num" w:pos="3927"/>
+        </w:tabs>
+        <w:ind w:start="3927" w:hanging="360"/>
+      </w:pPr>
+      <w:rPr/>
+    </w:lvl>
+    <w:lvl w:ilvl="4">
+      <w:start w:val="1"/>
+      <w:numFmt w:val="decimal"/>
+      <w:lvlText w:val="%5."/>
+      <w:lvlJc w:val="start"/>
+      <w:pPr>
+        <w:tabs>
+          <w:tab w:val="num" w:pos="4287"/>
+        </w:tabs>
+        <w:ind w:start="4287" w:hanging="360"/>
+      </w:pPr>
+      <w:rPr/>
+    </w:lvl>
+    <w:lvl w:ilvl="5">
+      <w:start w:val="1"/>
+      <w:numFmt w:val="decimal"/>
+      <w:lvlText w:val="%6."/>
+      <w:lvlJc w:val="start"/>
+      <w:pPr>
+        <w:tabs>
+          <w:tab w:val="num" w:pos="4647"/>
+        </w:tabs>
+        <w:ind w:start="4647" w:hanging="360"/>
+      </w:pPr>
+      <w:rPr/>
+    </w:lvl>
+    <w:lvl w:ilvl="6">
+      <w:start w:val="1"/>
+      <w:numFmt w:val="decimal"/>
+      <w:lvlText w:val="%7."/>
+      <w:lvlJc w:val="start"/>
+      <w:pPr>
+        <w:tabs>
+          <w:tab w:val="num" w:pos="5007"/>
+        </w:tabs>
+        <w:ind w:start="5007" w:hanging="360"/>
+      </w:pPr>
+      <w:rPr/>
+    </w:lvl>
+    <w:lvl w:ilvl="7">
+      <w:start w:val="1"/>
+      <w:numFmt w:val="decimal"/>
+      <w:lvlText w:val="%8."/>
+      <w:lvlJc w:val="start"/>
+      <w:pPr>
+        <w:tabs>
+          <w:tab w:val="num" w:pos="5367"/>
+        </w:tabs>
+        <w:ind w:start="5367" w:hanging="360"/>
+      </w:pPr>
+      <w:rPr/>
+    </w:lvl>
+    <w:lvl w:ilvl="8">
+      <w:start w:val="1"/>
+      <w:numFmt w:val="decimal"/>
+      <w:lvlText w:val="%9."/>
+      <w:lvlJc w:val="start"/>
+      <w:pPr>
+        <w:tabs>
+          <w:tab w:val="num" w:pos="5727"/>
+        </w:tabs>
+        <w:ind w:start="5727" w:hanging="360"/>
+      </w:pPr>
+      <w:rPr/>
+    </w:lvl>
+  </w:abstractNum>
+  <w:abstractNum w:abstractNumId="3">
+    <w:lvl w:ilvl="0">
+      <w:start w:val="1"/>
       <w:numFmt w:val="none"/>
       <w:suff w:val="nothing"/>
       <w:lvlText w:val=""/>
@@ -861,6 +1038,9 @@
   </w:num>
   <w:num w:numId="2">
     <w:abstractNumId w:val="2"/>
+  </w:num>
+  <w:num w:numId="3">
+    <w:abstractNumId w:val="3"/>
   </w:num>
 </w:numbering>
 </file>

</xml_diff>